<commit_message>
added some details to word file
</commit_message>
<xml_diff>
--- a/מסמך אפיון דרישות.docx
+++ b/מסמך אפיון דרישות.docx
@@ -173,7 +173,29 @@
           <w:rtl/>
           <w:lang w:bidi="he-IL"/>
         </w:rPr>
-        <w:t xml:space="preserve">איה אבו אלהיג'א </w:t>
+        <w:t xml:space="preserve">איה אבו </w:t>
+      </w:r>
+      <w:proofErr w:type="spellStart"/>
+      <w:r>
+        <w:rPr>
+          <w:rFonts w:ascii="David" w:hAnsi="David" w:cs="David" w:hint="cs"/>
+          <w:sz w:val="28"/>
+          <w:szCs w:val="28"/>
+          <w:rtl/>
+          <w:lang w:bidi="he-IL"/>
+        </w:rPr>
+        <w:t>אלהיג'א</w:t>
+      </w:r>
+      <w:proofErr w:type="spellEnd"/>
+      <w:r>
+        <w:rPr>
+          <w:rFonts w:ascii="David" w:hAnsi="David" w:cs="David" w:hint="cs"/>
+          <w:sz w:val="28"/>
+          <w:szCs w:val="28"/>
+          <w:rtl/>
+          <w:lang w:bidi="he-IL"/>
+        </w:rPr>
+        <w:t xml:space="preserve"> </w:t>
       </w:r>
       <w:r>
         <w:rPr>
@@ -390,6 +412,7 @@
           <w:lang w:bidi="he-IL"/>
         </w:rPr>
       </w:pPr>
+      <w:proofErr w:type="spellStart"/>
       <w:r>
         <w:rPr>
           <w:rFonts w:ascii="David" w:hAnsi="David" w:cs="David" w:hint="cs"/>
@@ -398,7 +421,40 @@
           <w:rtl/>
           <w:lang w:bidi="he-IL"/>
         </w:rPr>
-        <w:t>נג'ואן כנג'</w:t>
+        <w:t>נג'ואן</w:t>
+      </w:r>
+      <w:proofErr w:type="spellEnd"/>
+      <w:r>
+        <w:rPr>
+          <w:rFonts w:ascii="David" w:hAnsi="David" w:cs="David" w:hint="cs"/>
+          <w:sz w:val="28"/>
+          <w:szCs w:val="28"/>
+          <w:rtl/>
+          <w:lang w:bidi="he-IL"/>
+        </w:rPr>
+        <w:t xml:space="preserve"> </w:t>
+      </w:r>
+      <w:proofErr w:type="spellStart"/>
+      <w:r>
+        <w:rPr>
+          <w:rFonts w:ascii="David" w:hAnsi="David" w:cs="David" w:hint="cs"/>
+          <w:sz w:val="28"/>
+          <w:szCs w:val="28"/>
+          <w:rtl/>
+          <w:lang w:bidi="he-IL"/>
+        </w:rPr>
+        <w:t>כנג</w:t>
+      </w:r>
+      <w:proofErr w:type="spellEnd"/>
+      <w:r>
+        <w:rPr>
+          <w:rFonts w:ascii="David" w:hAnsi="David" w:cs="David" w:hint="cs"/>
+          <w:sz w:val="28"/>
+          <w:szCs w:val="28"/>
+          <w:rtl/>
+          <w:lang w:bidi="he-IL"/>
+        </w:rPr>
+        <w:t>'</w:t>
       </w:r>
       <w:r>
         <w:rPr>
@@ -5248,6 +5304,7 @@
           <w:rtl/>
         </w:rPr>
       </w:pPr>
+      <w:proofErr w:type="spellStart"/>
       <w:r>
         <w:rPr>
           <w:rFonts w:ascii="David" w:hAnsi="David" w:cs="David"/>
@@ -5257,7 +5314,18 @@
           <w:lang w:bidi="he-IL"/>
         </w:rPr>
         <w:lastRenderedPageBreak/>
-        <w:t>בחמקה שעליכם לבנות למלכה יש יכולת מיוחדת נוספת והיא מעבר דרך קירות, לדוגמא, מלכה יכולה לעבור</w:t>
+        <w:t>בחמקה</w:t>
+      </w:r>
+      <w:proofErr w:type="spellEnd"/>
+      <w:r>
+        <w:rPr>
+          <w:rFonts w:ascii="David" w:hAnsi="David" w:cs="David"/>
+          <w:sz w:val="24"/>
+          <w:szCs w:val="24"/>
+          <w:rtl/>
+          <w:lang w:bidi="he-IL"/>
+        </w:rPr>
+        <w:t xml:space="preserve"> שעליכם לבנות למלכה יש יכולת מיוחדת נוספת והיא מעבר דרך קירות, לדוגמא, מלכה יכולה לעבור</w:t>
       </w:r>
       <w:r>
         <w:rPr>
@@ -14898,6 +14966,35 @@
         </w:rPr>
         <w:t>Int id</w:t>
       </w:r>
+      <w:r>
+        <w:rPr>
+          <w:rtl/>
+          <w:lang w:bidi="he-IL"/>
+        </w:rPr>
+        <w:tab/>
+      </w:r>
+      <w:r>
+        <w:rPr>
+          <w:rtl/>
+          <w:lang w:bidi="he-IL"/>
+        </w:rPr>
+        <w:tab/>
+      </w:r>
+      <w:r>
+        <w:rPr>
+          <w:rtl/>
+          <w:lang w:bidi="he-IL"/>
+        </w:rPr>
+        <w:tab/>
+      </w:r>
+      <w:r>
+        <w:rPr>
+          <w:rFonts w:hint="cs"/>
+          <w:rtl/>
+          <w:lang w:bidi="he-IL"/>
+        </w:rPr>
+        <w:t xml:space="preserve">- מזהה משחק </w:t>
+      </w:r>
     </w:p>
     <w:p>
       <w:pPr>
@@ -14917,6 +15014,28 @@
         </w:rPr>
         <w:t>Player player1</w:t>
       </w:r>
+      <w:r>
+        <w:rPr>
+          <w:rtl/>
+          <w:lang w:bidi="ar-LB"/>
+        </w:rPr>
+        <w:tab/>
+      </w:r>
+      <w:r>
+        <w:rPr>
+          <w:rtl/>
+          <w:lang w:bidi="ar-LB"/>
+        </w:rPr>
+        <w:tab/>
+      </w:r>
+      <w:r>
+        <w:rPr>
+          <w:rFonts w:hint="cs"/>
+          <w:rtl/>
+          <w:lang w:bidi="he-IL"/>
+        </w:rPr>
+        <w:t>- אובייקט שחקן ראשון</w:t>
+      </w:r>
     </w:p>
     <w:p>
       <w:pPr>
@@ -14936,6 +15055,28 @@
         </w:rPr>
         <w:t>Player player2</w:t>
       </w:r>
+      <w:r>
+        <w:rPr>
+          <w:rtl/>
+          <w:lang w:bidi="ar-LB"/>
+        </w:rPr>
+        <w:tab/>
+      </w:r>
+      <w:r>
+        <w:rPr>
+          <w:rtl/>
+          <w:lang w:bidi="ar-LB"/>
+        </w:rPr>
+        <w:tab/>
+      </w:r>
+      <w:r>
+        <w:rPr>
+          <w:rFonts w:hint="cs"/>
+          <w:rtl/>
+          <w:lang w:bidi="he-IL"/>
+        </w:rPr>
+        <w:t>- אובייקט שחקן שני</w:t>
+      </w:r>
     </w:p>
     <w:p>
       <w:pPr>
@@ -14953,7 +15094,37 @@
         <w:rPr>
           <w:lang w:bidi="ar-LB"/>
         </w:rPr>
-        <w:t>Date gameDate</w:t>
+        <w:t xml:space="preserve">Date </w:t>
+      </w:r>
+      <w:proofErr w:type="spellStart"/>
+      <w:r>
+        <w:rPr>
+          <w:lang w:bidi="ar-LB"/>
+        </w:rPr>
+        <w:t>gameDate</w:t>
+      </w:r>
+      <w:proofErr w:type="spellEnd"/>
+      <w:r>
+        <w:rPr>
+          <w:rtl/>
+          <w:lang w:bidi="ar-LB"/>
+        </w:rPr>
+        <w:tab/>
+      </w:r>
+      <w:r>
+        <w:rPr>
+          <w:rtl/>
+          <w:lang w:bidi="ar-LB"/>
+        </w:rPr>
+        <w:tab/>
+      </w:r>
+      <w:r>
+        <w:rPr>
+          <w:rFonts w:hint="cs"/>
+          <w:rtl/>
+          <w:lang w:bidi="he-IL"/>
+        </w:rPr>
+        <w:t>- תאריך תחילת משחק</w:t>
       </w:r>
     </w:p>
     <w:p>
@@ -14972,7 +15143,37 @@
         <w:rPr>
           <w:lang w:bidi="ar-LB"/>
         </w:rPr>
-        <w:t>Board board</w:t>
+        <w:t xml:space="preserve">Board </w:t>
+      </w:r>
+      <w:proofErr w:type="spellStart"/>
+      <w:r>
+        <w:rPr>
+          <w:lang w:bidi="ar-LB"/>
+        </w:rPr>
+        <w:t>board</w:t>
+      </w:r>
+      <w:proofErr w:type="spellEnd"/>
+      <w:r>
+        <w:rPr>
+          <w:rtl/>
+          <w:lang w:bidi="ar-LB"/>
+        </w:rPr>
+        <w:tab/>
+      </w:r>
+      <w:r>
+        <w:rPr>
+          <w:rtl/>
+          <w:lang w:bidi="ar-LB"/>
+        </w:rPr>
+        <w:tab/>
+      </w:r>
+      <w:r>
+        <w:rPr>
+          <w:rFonts w:hint="cs"/>
+          <w:rtl/>
+          <w:lang w:bidi="he-IL"/>
+        </w:rPr>
+        <w:t>- אובייקט לוח חמקה</w:t>
       </w:r>
     </w:p>
     <w:p>
@@ -14993,6 +15194,28 @@
         </w:rPr>
         <w:t>Player winner</w:t>
       </w:r>
+      <w:r>
+        <w:rPr>
+          <w:rtl/>
+          <w:lang w:bidi="he-IL"/>
+        </w:rPr>
+        <w:tab/>
+      </w:r>
+      <w:r>
+        <w:rPr>
+          <w:rtl/>
+          <w:lang w:bidi="he-IL"/>
+        </w:rPr>
+        <w:tab/>
+      </w:r>
+      <w:r>
+        <w:rPr>
+          <w:rFonts w:hint="cs"/>
+          <w:rtl/>
+          <w:lang w:bidi="he-IL"/>
+        </w:rPr>
+        <w:t>- אובייקט שחקן ששומר בתוכו השחקן המנציח</w:t>
+      </w:r>
     </w:p>
     <w:p>
       <w:pPr>
@@ -15010,7 +15233,30 @@
         <w:rPr>
           <w:lang w:bidi="he-IL"/>
         </w:rPr>
-        <w:t>Time gameDuration</w:t>
+        <w:t xml:space="preserve">Time </w:t>
+      </w:r>
+      <w:proofErr w:type="spellStart"/>
+      <w:r>
+        <w:rPr>
+          <w:lang w:bidi="he-IL"/>
+        </w:rPr>
+        <w:t>gameDuration</w:t>
+      </w:r>
+      <w:proofErr w:type="spellEnd"/>
+      <w:r>
+        <w:rPr>
+          <w:rtl/>
+          <w:lang w:bidi="he-IL"/>
+        </w:rPr>
+        <w:tab/>
+      </w:r>
+      <w:r>
+        <w:rPr>
+          <w:rFonts w:hint="cs"/>
+          <w:rtl/>
+          <w:lang w:bidi="he-IL"/>
+        </w:rPr>
+        <w:t>- משך המשחק</w:t>
       </w:r>
     </w:p>
     <w:p>
@@ -15029,13 +15275,36 @@
         <w:rPr>
           <w:lang w:bidi="he-IL"/>
         </w:rPr>
-        <w:t>Player turn</w:t>
+        <w:t xml:space="preserve">Player </w:t>
+      </w:r>
+      <w:proofErr w:type="spellStart"/>
+      <w:r>
+        <w:rPr>
+          <w:lang w:bidi="he-IL"/>
+        </w:rPr>
+        <w:t>turn</w:t>
       </w:r>
       <w:r>
         <w:rPr>
           <w:lang w:bidi="he-IL"/>
         </w:rPr>
         <w:t>ToPlay</w:t>
+      </w:r>
+      <w:proofErr w:type="spellEnd"/>
+      <w:r>
+        <w:rPr>
+          <w:rtl/>
+          <w:lang w:bidi="he-IL"/>
+        </w:rPr>
+        <w:tab/>
+      </w:r>
+      <w:r>
+        <w:rPr>
+          <w:rFonts w:hint="cs"/>
+          <w:rtl/>
+          <w:lang w:bidi="he-IL"/>
+        </w:rPr>
+        <w:t xml:space="preserve">- אובייקט שחקן שאומר תור מי לשחק </w:t>
       </w:r>
     </w:p>
     <w:p>
@@ -15090,11 +15359,35 @@
           <w:lang w:bidi="he-IL"/>
         </w:rPr>
       </w:pPr>
+      <w:proofErr w:type="spellStart"/>
       <w:r>
         <w:rPr>
           <w:lang w:bidi="ar-LB"/>
         </w:rPr>
         <w:t>initGame</w:t>
+      </w:r>
+      <w:proofErr w:type="spellEnd"/>
+      <w:r>
+        <w:rPr>
+          <w:rtl/>
+          <w:lang w:bidi="ar-LB"/>
+        </w:rPr>
+        <w:tab/>
+      </w:r>
+      <w:r>
+        <w:rPr>
+          <w:rtl/>
+          <w:lang w:bidi="ar-LB"/>
+        </w:rPr>
+        <w:tab/>
+      </w:r>
+      <w:r>
+        <w:rPr>
+          <w:rFonts w:hint="cs"/>
+          <w:rtl/>
+          <w:lang w:bidi="he-IL"/>
+        </w:rPr>
+        <w:t>- לצורך אתחול המשחק</w:t>
       </w:r>
     </w:p>
     <w:p>
@@ -15113,7 +15406,34 @@
         <w:rPr>
           <w:lang w:bidi="he-IL"/>
         </w:rPr>
-        <w:t>move</w:t>
+        <w:t>M</w:t>
+      </w:r>
+      <w:r>
+        <w:rPr>
+          <w:lang w:bidi="he-IL"/>
+        </w:rPr>
+        <w:t>ove</w:t>
+      </w:r>
+      <w:r>
+        <w:rPr>
+          <w:rtl/>
+          <w:lang w:bidi="he-IL"/>
+        </w:rPr>
+        <w:tab/>
+      </w:r>
+      <w:r>
+        <w:rPr>
+          <w:rtl/>
+          <w:lang w:bidi="he-IL"/>
+        </w:rPr>
+        <w:tab/>
+      </w:r>
+      <w:r>
+        <w:rPr>
+          <w:rtl/>
+          <w:lang w:bidi="he-IL"/>
+        </w:rPr>
+        <w:tab/>
       </w:r>
     </w:p>
     <w:p>
@@ -15130,12 +15450,14 @@
           <w:lang w:bidi="he-IL"/>
         </w:rPr>
       </w:pPr>
+      <w:proofErr w:type="spellStart"/>
       <w:r>
         <w:rPr>
           <w:lang w:bidi="he-IL"/>
         </w:rPr>
         <w:t>moveValidation</w:t>
       </w:r>
+      <w:proofErr w:type="spellEnd"/>
     </w:p>
     <w:p>
       <w:pPr>
@@ -15151,12 +15473,14 @@
           <w:lang w:bidi="he-IL"/>
         </w:rPr>
       </w:pPr>
+      <w:proofErr w:type="spellStart"/>
       <w:r>
         <w:rPr>
           <w:lang w:bidi="he-IL"/>
         </w:rPr>
         <w:t>upgradeQueen</w:t>
       </w:r>
+      <w:proofErr w:type="spellEnd"/>
     </w:p>
     <w:p>
       <w:pPr>
@@ -15172,12 +15496,14 @@
           <w:lang w:bidi="he-IL"/>
         </w:rPr>
       </w:pPr>
+      <w:proofErr w:type="spellStart"/>
       <w:r>
         <w:rPr>
           <w:lang w:bidi="he-IL"/>
         </w:rPr>
         <w:t>checkAvailableMoves</w:t>
       </w:r>
+      <w:proofErr w:type="spellEnd"/>
     </w:p>
     <w:p>
       <w:pPr>
@@ -15193,12 +15519,14 @@
           <w:lang w:bidi="he-IL"/>
         </w:rPr>
       </w:pPr>
+      <w:proofErr w:type="spellStart"/>
       <w:r>
         <w:rPr>
           <w:lang w:bidi="he-IL"/>
         </w:rPr>
         <w:t>showYellowSquare</w:t>
       </w:r>
+      <w:proofErr w:type="spellEnd"/>
     </w:p>
     <w:p>
       <w:pPr>
@@ -15214,12 +15542,14 @@
           <w:lang w:bidi="he-IL"/>
         </w:rPr>
       </w:pPr>
+      <w:proofErr w:type="spellStart"/>
       <w:r>
         <w:rPr>
           <w:lang w:bidi="he-IL"/>
         </w:rPr>
         <w:t>showGreenSquare</w:t>
       </w:r>
+      <w:proofErr w:type="spellEnd"/>
     </w:p>
     <w:p>
       <w:pPr>
@@ -15235,12 +15565,14 @@
           <w:lang w:bidi="he-IL"/>
         </w:rPr>
       </w:pPr>
+      <w:proofErr w:type="spellStart"/>
       <w:r>
         <w:rPr>
           <w:lang w:bidi="he-IL"/>
         </w:rPr>
         <w:t>showRedSquare</w:t>
       </w:r>
+      <w:proofErr w:type="spellEnd"/>
     </w:p>
     <w:p>
       <w:pPr>
@@ -15256,12 +15588,14 @@
           <w:lang w:bidi="he-IL"/>
         </w:rPr>
       </w:pPr>
+      <w:proofErr w:type="spellStart"/>
       <w:r>
         <w:rPr>
           <w:lang w:bidi="he-IL"/>
         </w:rPr>
         <w:t>showOrangeSquare</w:t>
       </w:r>
+      <w:proofErr w:type="spellEnd"/>
     </w:p>
     <w:p>
       <w:pPr>
@@ -15277,12 +15611,14 @@
           <w:lang w:bidi="he-IL"/>
         </w:rPr>
       </w:pPr>
+      <w:proofErr w:type="spellStart"/>
       <w:r>
         <w:rPr>
           <w:lang w:bidi="he-IL"/>
         </w:rPr>
         <w:t>showBlueSquare</w:t>
       </w:r>
+      <w:proofErr w:type="spellEnd"/>
     </w:p>
     <w:p>
       <w:pPr>
@@ -15290,7 +15626,6 @@
         <w:bidi/>
         <w:ind w:left="1440"/>
         <w:rPr>
-          <w:rFonts w:hint="cs"/>
           <w:b/>
           <w:bCs/>
           <w:rtl/>
@@ -15304,7 +15639,6 @@
         <w:bidi/>
         <w:ind w:left="1440"/>
         <w:rPr>
-          <w:rFonts w:hint="cs"/>
           <w:rtl/>
           <w:lang w:bidi="he-IL"/>
         </w:rPr>
@@ -15402,23 +15736,23 @@
         </w:numPr>
         <w:bidi/>
         <w:rPr>
-          <w:rFonts w:hint="cs"/>
-          <w:lang w:bidi="he-IL"/>
-        </w:rPr>
-      </w:pPr>
+          <w:lang w:bidi="he-IL"/>
+        </w:rPr>
+      </w:pPr>
+      <w:proofErr w:type="spellStart"/>
       <w:r>
         <w:rPr>
           <w:lang w:bidi="he-IL"/>
         </w:rPr>
         <w:t>GameContoller</w:t>
       </w:r>
+      <w:proofErr w:type="spellEnd"/>
     </w:p>
     <w:p>
       <w:pPr>
         <w:bidi/>
         <w:ind w:left="720"/>
         <w:rPr>
-          <w:rFonts w:hint="cs"/>
           <w:rtl/>
           <w:lang w:bidi="he-IL"/>
         </w:rPr>
@@ -15643,12 +15977,14 @@
         </w:rPr>
         <w:tab/>
       </w:r>
+      <w:proofErr w:type="spellStart"/>
       <w:r>
         <w:rPr>
           <w:lang w:bidi="he-IL"/>
         </w:rPr>
         <w:t>loadData</w:t>
       </w:r>
+      <w:proofErr w:type="spellEnd"/>
       <w:r>
         <w:rPr>
           <w:rtl/>
@@ -15676,12 +16012,14 @@
         </w:rPr>
         <w:tab/>
       </w:r>
+      <w:proofErr w:type="spellStart"/>
       <w:r>
         <w:rPr>
           <w:lang w:bidi="he-IL"/>
         </w:rPr>
         <w:t>writeData</w:t>
       </w:r>
+      <w:proofErr w:type="spellEnd"/>
       <w:r>
         <w:rPr>
           <w:rtl/>
@@ -15709,12 +16047,14 @@
         </w:rPr>
         <w:tab/>
       </w:r>
+      <w:proofErr w:type="spellStart"/>
       <w:r>
         <w:rPr>
           <w:lang w:bidi="he-IL"/>
         </w:rPr>
         <w:t>loadQuestions</w:t>
       </w:r>
+      <w:proofErr w:type="spellEnd"/>
       <w:r>
         <w:rPr>
           <w:rtl/>
@@ -15742,12 +16082,14 @@
         </w:rPr>
         <w:tab/>
       </w:r>
+      <w:proofErr w:type="spellStart"/>
       <w:r>
         <w:rPr>
           <w:lang w:bidi="he-IL"/>
         </w:rPr>
         <w:t>writeQuestions</w:t>
       </w:r>
+      <w:proofErr w:type="spellEnd"/>
       <w:r>
         <w:rPr>
           <w:rtl/>
@@ -15775,12 +16117,14 @@
         </w:rPr>
         <w:tab/>
       </w:r>
+      <w:proofErr w:type="spellStart"/>
       <w:r>
         <w:rPr>
           <w:lang w:bidi="he-IL"/>
         </w:rPr>
         <w:t>addQuestion</w:t>
       </w:r>
+      <w:proofErr w:type="spellEnd"/>
       <w:r>
         <w:rPr>
           <w:rtl/>
@@ -15808,12 +16152,14 @@
         </w:rPr>
         <w:tab/>
       </w:r>
+      <w:proofErr w:type="spellStart"/>
       <w:r>
         <w:rPr>
           <w:lang w:bidi="he-IL"/>
         </w:rPr>
         <w:t>removeQuestion</w:t>
       </w:r>
+      <w:proofErr w:type="spellEnd"/>
       <w:r>
         <w:rPr>
           <w:rtl/>
@@ -15841,12 +16187,14 @@
         </w:rPr>
         <w:tab/>
       </w:r>
+      <w:proofErr w:type="spellStart"/>
       <w:r>
         <w:rPr>
           <w:lang w:bidi="he-IL"/>
         </w:rPr>
         <w:t>addGame</w:t>
       </w:r>
+      <w:proofErr w:type="spellEnd"/>
       <w:r>
         <w:rPr>
           <w:rtl/>
@@ -15881,27 +16229,21 @@
         </w:rPr>
         <w:tab/>
       </w:r>
+      <w:proofErr w:type="spellStart"/>
       <w:r>
         <w:rPr>
           <w:lang w:bidi="he-IL"/>
         </w:rPr>
         <w:t>popQuestion</w:t>
       </w:r>
+      <w:proofErr w:type="spellEnd"/>
       <w:r>
         <w:rPr>
           <w:rFonts w:cs="Arial"/>
           <w:rtl/>
           <w:lang w:bidi="he-IL"/>
         </w:rPr>
-        <w:t xml:space="preserve"> </w:t>
-      </w:r>
-      <w:r>
-        <w:rPr>
-          <w:rFonts w:cs="Arial"/>
-          <w:rtl/>
-          <w:lang w:bidi="he-IL"/>
-        </w:rPr>
-        <w:t>–</w:t>
+        <w:t xml:space="preserve"> –</w:t>
       </w:r>
       <w:r>
         <w:rPr>

</xml_diff>